<commit_message>
Text Teilziel 2 and Vokabeln modified
</commit_message>
<xml_diff>
--- a/Abgabe Teilziel 2/Text zum Teilziel 2.docx
+++ b/Abgabe Teilziel 2/Text zum Teilziel 2.docx
@@ -242,25 +242,261 @@
           <w:sz w:val="20"/>
           <w:szCs w:val="20"/>
         </w:rPr>
-        <w:t>In der Rahmengeschichte des Spiels wird es zwei Hauptcharaktere geben – ein</w:t>
-      </w:r>
-      <w:r>
-        <w:rPr>
-          <w:rFonts w:ascii="Arial" w:hAnsi="Arial" w:cs="Arial"/>
-          <w:color w:val="333333"/>
-          <w:sz w:val="20"/>
-          <w:szCs w:val="20"/>
-        </w:rPr>
-        <w:t>en</w:t>
-      </w:r>
-      <w:r>
-        <w:rPr>
-          <w:rFonts w:ascii="Arial" w:hAnsi="Arial" w:cs="Arial"/>
-          <w:color w:val="333333"/>
-          <w:sz w:val="20"/>
-          <w:szCs w:val="20"/>
-        </w:rPr>
-        <w:t xml:space="preserve"> Affe</w:t>
+        <w:t xml:space="preserve">In der Rahmengeschichte des Spiels </w:t>
+      </w:r>
+      <w:r>
+        <w:rPr>
+          <w:rFonts w:ascii="Arial" w:hAnsi="Arial" w:cs="Arial"/>
+          <w:color w:val="333333"/>
+          <w:sz w:val="20"/>
+          <w:szCs w:val="20"/>
+        </w:rPr>
+        <w:t>gibt</w:t>
+      </w:r>
+      <w:r>
+        <w:rPr>
+          <w:rFonts w:ascii="Arial" w:hAnsi="Arial" w:cs="Arial"/>
+          <w:color w:val="333333"/>
+          <w:sz w:val="20"/>
+          <w:szCs w:val="20"/>
+        </w:rPr>
+        <w:t xml:space="preserve"> es zwei Hauptcharaktere</w:t>
+      </w:r>
+      <w:r>
+        <w:rPr>
+          <w:rFonts w:ascii="Arial" w:hAnsi="Arial" w:cs="Arial"/>
+          <w:color w:val="333333"/>
+          <w:sz w:val="20"/>
+          <w:szCs w:val="20"/>
+        </w:rPr>
+        <w:t xml:space="preserve"> </w:t>
+      </w:r>
+      <w:r>
+        <w:rPr>
+          <w:rFonts w:ascii="Arial" w:hAnsi="Arial" w:cs="Arial"/>
+          <w:color w:val="333333"/>
+          <w:sz w:val="20"/>
+          <w:szCs w:val="20"/>
+        </w:rPr>
+        <w:t xml:space="preserve">– </w:t>
+      </w:r>
+      <w:r>
+        <w:rPr>
+          <w:rFonts w:ascii="Arial" w:hAnsi="Arial" w:cs="Arial"/>
+          <w:color w:val="333333"/>
+          <w:sz w:val="20"/>
+          <w:szCs w:val="20"/>
+        </w:rPr>
+        <w:t>den Affen Louie und den Fisch Carla</w:t>
+      </w:r>
+      <w:r>
+        <w:rPr>
+          <w:rFonts w:ascii="Arial" w:hAnsi="Arial" w:cs="Arial"/>
+          <w:color w:val="333333"/>
+          <w:sz w:val="20"/>
+          <w:szCs w:val="20"/>
+        </w:rPr>
+        <w:t xml:space="preserve">. Die beiden sind befreundet, wohnen allerdings sehr weit voneinander entfernt. Eines Tages bekommt </w:t>
+      </w:r>
+      <w:r>
+        <w:rPr>
+          <w:rFonts w:ascii="Arial" w:hAnsi="Arial" w:cs="Arial"/>
+          <w:color w:val="333333"/>
+          <w:sz w:val="20"/>
+          <w:szCs w:val="20"/>
+        </w:rPr>
+        <w:t>Louie</w:t>
+      </w:r>
+      <w:r>
+        <w:rPr>
+          <w:rFonts w:ascii="Arial" w:hAnsi="Arial" w:cs="Arial"/>
+          <w:color w:val="333333"/>
+          <w:sz w:val="20"/>
+          <w:szCs w:val="20"/>
+        </w:rPr>
+        <w:t>, der in Südamerika lebt</w:t>
+      </w:r>
+      <w:r>
+        <w:rPr>
+          <w:rFonts w:ascii="Arial" w:hAnsi="Arial" w:cs="Arial"/>
+          <w:color w:val="333333"/>
+          <w:sz w:val="20"/>
+          <w:szCs w:val="20"/>
+        </w:rPr>
+        <w:t>,</w:t>
+      </w:r>
+      <w:r>
+        <w:rPr>
+          <w:rFonts w:ascii="Arial" w:hAnsi="Arial" w:cs="Arial"/>
+          <w:color w:val="333333"/>
+          <w:sz w:val="20"/>
+          <w:szCs w:val="20"/>
+        </w:rPr>
+        <w:t xml:space="preserve"> Post von </w:t>
+      </w:r>
+      <w:r>
+        <w:rPr>
+          <w:rFonts w:ascii="Arial" w:hAnsi="Arial" w:cs="Arial"/>
+          <w:color w:val="333333"/>
+          <w:sz w:val="20"/>
+          <w:szCs w:val="20"/>
+        </w:rPr>
+        <w:t>seiner</w:t>
+      </w:r>
+      <w:r>
+        <w:rPr>
+          <w:rFonts w:ascii="Arial" w:hAnsi="Arial" w:cs="Arial"/>
+          <w:color w:val="333333"/>
+          <w:sz w:val="20"/>
+          <w:szCs w:val="20"/>
+        </w:rPr>
+        <w:t xml:space="preserve"> Freund</w:t>
+      </w:r>
+      <w:r>
+        <w:rPr>
+          <w:rFonts w:ascii="Arial" w:hAnsi="Arial" w:cs="Arial"/>
+          <w:color w:val="333333"/>
+          <w:sz w:val="20"/>
+          <w:szCs w:val="20"/>
+        </w:rPr>
+        <w:t>in Carla</w:t>
+      </w:r>
+      <w:r>
+        <w:rPr>
+          <w:rFonts w:ascii="Arial" w:hAnsi="Arial" w:cs="Arial"/>
+          <w:color w:val="333333"/>
+          <w:sz w:val="20"/>
+          <w:szCs w:val="20"/>
+        </w:rPr>
+        <w:t>, d</w:t>
+      </w:r>
+      <w:r>
+        <w:rPr>
+          <w:rFonts w:ascii="Arial" w:hAnsi="Arial" w:cs="Arial"/>
+          <w:color w:val="333333"/>
+          <w:sz w:val="20"/>
+          <w:szCs w:val="20"/>
+        </w:rPr>
+        <w:t>ie</w:t>
+      </w:r>
+      <w:r>
+        <w:rPr>
+          <w:rFonts w:ascii="Arial" w:hAnsi="Arial" w:cs="Arial"/>
+          <w:color w:val="333333"/>
+          <w:sz w:val="20"/>
+          <w:szCs w:val="20"/>
+        </w:rPr>
+        <w:t xml:space="preserve"> quer durch den Atlantik schwimmen möchte, um ihn zu besuchen. Der Affe möchte für den Fisch eine Willkommensparty organisieren</w:t>
+      </w:r>
+      <w:r>
+        <w:rPr>
+          <w:rFonts w:ascii="Arial" w:hAnsi="Arial" w:cs="Arial"/>
+          <w:color w:val="333333"/>
+          <w:sz w:val="20"/>
+          <w:szCs w:val="20"/>
+        </w:rPr>
+        <w:t>, w</w:t>
+      </w:r>
+      <w:r>
+        <w:rPr>
+          <w:rFonts w:ascii="Arial" w:hAnsi="Arial" w:cs="Arial"/>
+          <w:color w:val="333333"/>
+          <w:sz w:val="20"/>
+          <w:szCs w:val="20"/>
+        </w:rPr>
+        <w:t>eshalb eine Menge Aufgaben an</w:t>
+      </w:r>
+      <w:r>
+        <w:rPr>
+          <w:rFonts w:ascii="Arial" w:hAnsi="Arial" w:cs="Arial"/>
+          <w:color w:val="333333"/>
+          <w:sz w:val="20"/>
+          <w:szCs w:val="20"/>
+        </w:rPr>
+        <w:t>fallen</w:t>
+      </w:r>
+      <w:r>
+        <w:rPr>
+          <w:rFonts w:ascii="Arial" w:hAnsi="Arial" w:cs="Arial"/>
+          <w:color w:val="333333"/>
+          <w:sz w:val="20"/>
+          <w:szCs w:val="20"/>
+        </w:rPr>
+        <w:t>, die er vorher zu erledigen hat</w:t>
+      </w:r>
+      <w:r>
+        <w:rPr>
+          <w:rFonts w:ascii="Arial" w:hAnsi="Arial" w:cs="Arial"/>
+          <w:color w:val="333333"/>
+          <w:sz w:val="20"/>
+          <w:szCs w:val="20"/>
+        </w:rPr>
+        <w:t xml:space="preserve">. Diese </w:t>
+      </w:r>
+      <w:proofErr w:type="spellStart"/>
+      <w:r>
+        <w:rPr>
+          <w:rFonts w:ascii="Arial" w:hAnsi="Arial" w:cs="Arial"/>
+          <w:color w:val="333333"/>
+          <w:sz w:val="20"/>
+          <w:szCs w:val="20"/>
+        </w:rPr>
+        <w:t>lassensich</w:t>
+      </w:r>
+      <w:proofErr w:type="spellEnd"/>
+      <w:r>
+        <w:rPr>
+          <w:rFonts w:ascii="Arial" w:hAnsi="Arial" w:cs="Arial"/>
+          <w:color w:val="333333"/>
+          <w:sz w:val="20"/>
+          <w:szCs w:val="20"/>
+        </w:rPr>
+        <w:t xml:space="preserve"> in </w:t>
+      </w:r>
+      <w:r>
+        <w:rPr>
+          <w:rFonts w:ascii="Arial" w:hAnsi="Arial" w:cs="Arial"/>
+          <w:color w:val="333333"/>
+          <w:sz w:val="20"/>
+          <w:szCs w:val="20"/>
+        </w:rPr>
+        <w:t>drei Abschnitte einteilen</w:t>
+      </w:r>
+      <w:r>
+        <w:rPr>
+          <w:rFonts w:ascii="Arial" w:hAnsi="Arial" w:cs="Arial"/>
+          <w:color w:val="333333"/>
+          <w:sz w:val="20"/>
+          <w:szCs w:val="20"/>
+        </w:rPr>
+        <w:t xml:space="preserve"> und müssen </w:t>
+      </w:r>
+      <w:r>
+        <w:rPr>
+          <w:rFonts w:ascii="Arial" w:hAnsi="Arial" w:cs="Arial"/>
+          <w:color w:val="333333"/>
+          <w:sz w:val="20"/>
+          <w:szCs w:val="20"/>
+        </w:rPr>
+        <w:t xml:space="preserve">wie verschiedene Level nacheinander </w:t>
+      </w:r>
+      <w:r>
+        <w:rPr>
+          <w:rFonts w:ascii="Arial" w:hAnsi="Arial" w:cs="Arial"/>
+          <w:color w:val="333333"/>
+          <w:sz w:val="20"/>
+          <w:szCs w:val="20"/>
+        </w:rPr>
+        <w:t>gespielt</w:t>
+      </w:r>
+      <w:r>
+        <w:rPr>
+          <w:rFonts w:ascii="Arial" w:hAnsi="Arial" w:cs="Arial"/>
+          <w:color w:val="333333"/>
+          <w:sz w:val="20"/>
+          <w:szCs w:val="20"/>
+        </w:rPr>
+        <w:t xml:space="preserve"> werde</w:t>
       </w:r>
       <w:r>
         <w:rPr>
@@ -278,106 +514,25 @@
           <w:sz w:val="20"/>
           <w:szCs w:val="20"/>
         </w:rPr>
-        <w:t xml:space="preserve"> und ein</w:t>
-      </w:r>
-      <w:r>
-        <w:rPr>
-          <w:rFonts w:ascii="Arial" w:hAnsi="Arial" w:cs="Arial"/>
-          <w:color w:val="333333"/>
-          <w:sz w:val="20"/>
-          <w:szCs w:val="20"/>
-        </w:rPr>
-        <w:t>en</w:t>
-      </w:r>
-      <w:r>
-        <w:rPr>
-          <w:rFonts w:ascii="Arial" w:hAnsi="Arial" w:cs="Arial"/>
-          <w:color w:val="333333"/>
-          <w:sz w:val="20"/>
-          <w:szCs w:val="20"/>
-        </w:rPr>
-        <w:t xml:space="preserve"> Fisch. Die beiden sind befreundet, wohnen allerdings sehr weit voneinander entfernt. Eines Tages bekommt der Affe, der in Südamerika lebt</w:t>
-      </w:r>
-      <w:r>
-        <w:rPr>
-          <w:rFonts w:ascii="Arial" w:hAnsi="Arial" w:cs="Arial"/>
-          <w:color w:val="333333"/>
-          <w:sz w:val="20"/>
-          <w:szCs w:val="20"/>
-        </w:rPr>
-        <w:t>,</w:t>
-      </w:r>
-      <w:r>
-        <w:rPr>
-          <w:rFonts w:ascii="Arial" w:hAnsi="Arial" w:cs="Arial"/>
-          <w:color w:val="333333"/>
-          <w:sz w:val="20"/>
-          <w:szCs w:val="20"/>
-        </w:rPr>
-        <w:t xml:space="preserve"> Post von </w:t>
-      </w:r>
-      <w:r>
-        <w:rPr>
-          <w:rFonts w:ascii="Arial" w:hAnsi="Arial" w:cs="Arial"/>
-          <w:color w:val="333333"/>
-          <w:sz w:val="20"/>
-          <w:szCs w:val="20"/>
-        </w:rPr>
-        <w:t xml:space="preserve">seinem Freund </w:t>
-      </w:r>
-      <w:r>
-        <w:rPr>
-          <w:rFonts w:ascii="Arial" w:hAnsi="Arial" w:cs="Arial"/>
-          <w:color w:val="333333"/>
-          <w:sz w:val="20"/>
-          <w:szCs w:val="20"/>
-        </w:rPr>
-        <w:t>dem Fisch, der quer durch den Atlantik schwimmen möchte, um ihn zu besuchen. Der Affe möchte für den Fisch eine Willkommensparty organisieren</w:t>
-      </w:r>
-      <w:r>
-        <w:rPr>
-          <w:rFonts w:ascii="Arial" w:hAnsi="Arial" w:cs="Arial"/>
-          <w:color w:val="333333"/>
-          <w:sz w:val="20"/>
-          <w:szCs w:val="20"/>
-        </w:rPr>
-        <w:t>, w</w:t>
-      </w:r>
-      <w:r>
-        <w:rPr>
-          <w:rFonts w:ascii="Arial" w:hAnsi="Arial" w:cs="Arial"/>
-          <w:color w:val="333333"/>
-          <w:sz w:val="20"/>
-          <w:szCs w:val="20"/>
-        </w:rPr>
-        <w:t>eshalb eine Menge Aufgaben an</w:t>
-      </w:r>
-      <w:r>
-        <w:rPr>
-          <w:rFonts w:ascii="Arial" w:hAnsi="Arial" w:cs="Arial"/>
-          <w:color w:val="333333"/>
-          <w:sz w:val="20"/>
-          <w:szCs w:val="20"/>
-        </w:rPr>
-        <w:t>fallen</w:t>
-      </w:r>
-      <w:r>
-        <w:rPr>
-          <w:rFonts w:ascii="Arial" w:hAnsi="Arial" w:cs="Arial"/>
-          <w:color w:val="333333"/>
-          <w:sz w:val="20"/>
-          <w:szCs w:val="20"/>
-        </w:rPr>
-        <w:t>, die er vorher zu erledigen hat</w:t>
-      </w:r>
-      <w:r>
-        <w:rPr>
-          <w:rFonts w:ascii="Arial" w:hAnsi="Arial" w:cs="Arial"/>
-          <w:color w:val="333333"/>
-          <w:sz w:val="20"/>
-          <w:szCs w:val="20"/>
-        </w:rPr>
-        <w:t xml:space="preserve"> und die sich in drei Abschnitte einteilen lassen und wie verschiedene Level nacheinander erledigt werden müssen. Zwischen jedem Spielabschnitt wird ein kleiner Videoclip eingespielt, der erklärt wie die Geschichte der beiden Freunde weitergeht. </w:t>
+        <w:t xml:space="preserve">. Zwischen jedem </w:t>
+      </w:r>
+      <w:r>
+        <w:rPr>
+          <w:rFonts w:ascii="Arial" w:hAnsi="Arial" w:cs="Arial"/>
+          <w:color w:val="333333"/>
+          <w:sz w:val="20"/>
+          <w:szCs w:val="20"/>
+        </w:rPr>
+        <w:t>Abschnitt</w:t>
+      </w:r>
+      <w:r>
+        <w:rPr>
+          <w:rFonts w:ascii="Arial" w:hAnsi="Arial" w:cs="Arial"/>
+          <w:color w:val="333333"/>
+          <w:sz w:val="20"/>
+          <w:szCs w:val="20"/>
+        </w:rPr>
+        <w:t xml:space="preserve"> wird ein kleiner Videoclip eingespielt, der erklärt wie die Geschichte der beiden Freunde weitergeht. </w:t>
       </w:r>
     </w:p>
     <w:p>
@@ -396,7 +551,25 @@
           <w:sz w:val="20"/>
           <w:szCs w:val="20"/>
         </w:rPr>
-        <w:t xml:space="preserve">Als erstes muss der Affe einkaufen gehen, um Essen und Trinken für die Feier zu besorgen. Danach muss er sein Haus aufräumen und sich für die Feier anziehen. Als letztes lädt er ganz viele andere Tiere ein. In jeder der drei Etappen </w:t>
+        <w:t xml:space="preserve">Als erstes muss der Affe einkaufen gehen, um Essen und Trinken für die Feier zu besorgen. Danach muss er sein Haus aufräumen und sich für die Feier anziehen. Als letztes lädt er ganz viele andere Tiere </w:t>
+      </w:r>
+      <w:r>
+        <w:rPr>
+          <w:rFonts w:ascii="Arial" w:hAnsi="Arial" w:cs="Arial"/>
+          <w:color w:val="333333"/>
+          <w:sz w:val="20"/>
+          <w:szCs w:val="20"/>
+        </w:rPr>
+        <w:t xml:space="preserve">als Gäste auf die Party </w:t>
+      </w:r>
+      <w:r>
+        <w:rPr>
+          <w:rFonts w:ascii="Arial" w:hAnsi="Arial" w:cs="Arial"/>
+          <w:color w:val="333333"/>
+          <w:sz w:val="20"/>
+          <w:szCs w:val="20"/>
+        </w:rPr>
+        <w:t xml:space="preserve">ein. In jeder der drei Etappen </w:t>
       </w:r>
       <w:r>
         <w:rPr>
@@ -414,7 +587,25 @@
           <w:sz w:val="20"/>
           <w:szCs w:val="20"/>
         </w:rPr>
-        <w:t xml:space="preserve">der entsprechende Wortschatz geübt. Zuerst kann der Nutzer oder die Nutzerin die Vokabeln im Level des Affen kennenlernen. </w:t>
+        <w:t>der entsprechende Wortschatz geübt.</w:t>
+      </w:r>
+      <w:r>
+        <w:rPr>
+          <w:rFonts w:ascii="Arial" w:hAnsi="Arial" w:cs="Arial"/>
+          <w:color w:val="333333"/>
+          <w:sz w:val="20"/>
+          <w:szCs w:val="20"/>
+        </w:rPr>
+        <w:t xml:space="preserve"> Jeder Wortschatz besteht aus 33 Wörtern.</w:t>
+      </w:r>
+      <w:r>
+        <w:rPr>
+          <w:rFonts w:ascii="Arial" w:hAnsi="Arial" w:cs="Arial"/>
+          <w:color w:val="333333"/>
+          <w:sz w:val="20"/>
+          <w:szCs w:val="20"/>
+        </w:rPr>
+        <w:t xml:space="preserve"> Zuerst kann der Nutzer oder die Nutzerin die Vokabeln im Level des Affen kennenlernen. </w:t>
       </w:r>
       <w:r>
         <w:rPr>
@@ -432,7 +623,25 @@
           <w:sz w:val="20"/>
           <w:szCs w:val="20"/>
         </w:rPr>
-        <w:t>r besitzt eine Liste mit englischen Begriffen, denen man Bilder zuordnen muss. Kennt man die Wörter noch nicht, so gibt es eine Hilfe</w:t>
+        <w:t xml:space="preserve">r besitzt eine Liste mit </w:t>
+      </w:r>
+      <w:r>
+        <w:rPr>
+          <w:rFonts w:ascii="Arial" w:hAnsi="Arial" w:cs="Arial"/>
+          <w:color w:val="333333"/>
+          <w:sz w:val="20"/>
+          <w:szCs w:val="20"/>
+        </w:rPr>
+        <w:t xml:space="preserve">jeweils 11 </w:t>
+      </w:r>
+      <w:r>
+        <w:rPr>
+          <w:rFonts w:ascii="Arial" w:hAnsi="Arial" w:cs="Arial"/>
+          <w:color w:val="333333"/>
+          <w:sz w:val="20"/>
+          <w:szCs w:val="20"/>
+        </w:rPr>
+        <w:t>englischen Begriffen, denen man Bilder zuordnen muss. Kennt man die Wörter noch nicht, so gibt es eine Hilfe</w:t>
       </w:r>
       <w:r>
         <w:rPr>
@@ -504,16 +713,90 @@
           <w:sz w:val="20"/>
           <w:szCs w:val="20"/>
         </w:rPr>
-        <w:t xml:space="preserve"> man ein Audio-Sample mit der richtigen Aussprache abspielen kann. Hat man das Level des Affen geschafft, so spielt man als nächstes mit dem </w:t>
-      </w:r>
-      <w:r>
-        <w:rPr>
-          <w:rFonts w:ascii="Arial" w:hAnsi="Arial" w:cs="Arial"/>
-          <w:color w:val="333333"/>
-          <w:sz w:val="20"/>
-          <w:szCs w:val="20"/>
-        </w:rPr>
-        <w:t xml:space="preserve">Fisch weiter. Dieser kommt mit jeder </w:t>
+        <w:t xml:space="preserve"> man ein Audio-Sample mit der richtigen Aussprache abspielen kann. </w:t>
+      </w:r>
+      <w:r>
+        <w:rPr>
+          <w:rFonts w:ascii="Arial" w:hAnsi="Arial" w:cs="Arial"/>
+          <w:color w:val="333333"/>
+          <w:sz w:val="20"/>
+          <w:szCs w:val="20"/>
+        </w:rPr>
+        <w:t xml:space="preserve">Das Level des Affen ist geschafft, wenn man jede Vokabel mindestens einmal dem richtigen Bild zugeordnet hat. Auf dem Bildschirm wird dafür eine </w:t>
+      </w:r>
+      <w:proofErr w:type="spellStart"/>
+      <w:r>
+        <w:rPr>
+          <w:rFonts w:ascii="Arial" w:hAnsi="Arial" w:cs="Arial"/>
+          <w:color w:val="333333"/>
+          <w:sz w:val="20"/>
+          <w:szCs w:val="20"/>
+        </w:rPr>
+        <w:t>Progressleiste</w:t>
+      </w:r>
+      <w:proofErr w:type="spellEnd"/>
+      <w:r>
+        <w:rPr>
+          <w:rFonts w:ascii="Arial" w:hAnsi="Arial" w:cs="Arial"/>
+          <w:color w:val="333333"/>
+          <w:sz w:val="20"/>
+          <w:szCs w:val="20"/>
+        </w:rPr>
+        <w:t xml:space="preserve"> zu sehen sein, die den Spielstand anzeigt. Im Level selbst wird es bei 33% (also nach den ersten 11 Begriffen) und bei 66% (nach den zweiten 11 Begriffen) einen Zwischenstand geben, wobei dem Nutzer oder der Nutzerin für den Fortschritt gratuliert und </w:t>
+      </w:r>
+      <w:r>
+        <w:rPr>
+          <w:rFonts w:ascii="Arial" w:hAnsi="Arial" w:cs="Arial"/>
+          <w:color w:val="333333"/>
+          <w:sz w:val="20"/>
+          <w:szCs w:val="20"/>
+        </w:rPr>
+        <w:t xml:space="preserve">er oder sie </w:t>
+      </w:r>
+      <w:r>
+        <w:rPr>
+          <w:rFonts w:ascii="Arial" w:hAnsi="Arial" w:cs="Arial"/>
+          <w:color w:val="333333"/>
+          <w:sz w:val="20"/>
+          <w:szCs w:val="20"/>
+        </w:rPr>
+        <w:t xml:space="preserve">zum Weiterspielen ermuntert wird. </w:t>
+      </w:r>
+      <w:r>
+        <w:rPr>
+          <w:rFonts w:ascii="Arial" w:hAnsi="Arial" w:cs="Arial"/>
+          <w:color w:val="333333"/>
+          <w:sz w:val="20"/>
+          <w:szCs w:val="20"/>
+        </w:rPr>
+        <w:t xml:space="preserve">Hat man das Level des Affen geschafft, so spielt man als nächstes mit dem </w:t>
+      </w:r>
+      <w:r>
+        <w:rPr>
+          <w:rFonts w:ascii="Arial" w:hAnsi="Arial" w:cs="Arial"/>
+          <w:color w:val="333333"/>
+          <w:sz w:val="20"/>
+          <w:szCs w:val="20"/>
+        </w:rPr>
+        <w:t xml:space="preserve">Fisch </w:t>
+      </w:r>
+      <w:r>
+        <w:rPr>
+          <w:rFonts w:ascii="Arial" w:hAnsi="Arial" w:cs="Arial"/>
+          <w:color w:val="333333"/>
+          <w:sz w:val="20"/>
+          <w:szCs w:val="20"/>
+        </w:rPr>
+        <w:t xml:space="preserve">Carla </w:t>
+      </w:r>
+      <w:r>
+        <w:rPr>
+          <w:rFonts w:ascii="Arial" w:hAnsi="Arial" w:cs="Arial"/>
+          <w:color w:val="333333"/>
+          <w:sz w:val="20"/>
+          <w:szCs w:val="20"/>
+        </w:rPr>
+        <w:t xml:space="preserve">weiter. Diese kommt mit jeder </w:t>
       </w:r>
       <w:r>
         <w:rPr>
@@ -531,7 +814,133 @@
           <w:sz w:val="20"/>
           <w:szCs w:val="20"/>
         </w:rPr>
-        <w:t xml:space="preserve"> Etappe Südamerika und so der Willkommensparty des Affen ein Stückchen näher. Während er durch das Meer schwimmt, kommen falsch und richtig geschriebene Wörter aus dem Wortschatz, den man vorher mit dem Affen geübt hat, auf ihn zu geschwommen. Er muss den falsch geschriebenen ausweichen und die richtigen einsammeln. Je mehr richtige Wörter er einsammelt, desto schneller wird er. Sammelt er mehr falsche Wörter ein, </w:t>
+        <w:t xml:space="preserve"> Etappe Südamerika und so der Willkommensparty des Affen ein Stückchen näher. Während </w:t>
+      </w:r>
+      <w:r>
+        <w:rPr>
+          <w:rFonts w:ascii="Arial" w:hAnsi="Arial" w:cs="Arial"/>
+          <w:color w:val="333333"/>
+          <w:sz w:val="20"/>
+          <w:szCs w:val="20"/>
+        </w:rPr>
+        <w:t>sie</w:t>
+      </w:r>
+      <w:r>
+        <w:rPr>
+          <w:rFonts w:ascii="Arial" w:hAnsi="Arial" w:cs="Arial"/>
+          <w:color w:val="333333"/>
+          <w:sz w:val="20"/>
+          <w:szCs w:val="20"/>
+        </w:rPr>
+        <w:t xml:space="preserve"> durch das Meer schwimmt, kommen falsch und richtig geschriebene Wörter aus dem Wortschatz, den man vorher mit dem Affen geübt hat, auf </w:t>
+      </w:r>
+      <w:r>
+        <w:rPr>
+          <w:rFonts w:ascii="Arial" w:hAnsi="Arial" w:cs="Arial"/>
+          <w:color w:val="333333"/>
+          <w:sz w:val="20"/>
+          <w:szCs w:val="20"/>
+        </w:rPr>
+        <w:t>sie</w:t>
+      </w:r>
+      <w:r>
+        <w:rPr>
+          <w:rFonts w:ascii="Arial" w:hAnsi="Arial" w:cs="Arial"/>
+          <w:color w:val="333333"/>
+          <w:sz w:val="20"/>
+          <w:szCs w:val="20"/>
+        </w:rPr>
+        <w:t xml:space="preserve"> zu geschwommen. </w:t>
+      </w:r>
+      <w:r>
+        <w:rPr>
+          <w:rFonts w:ascii="Arial" w:hAnsi="Arial" w:cs="Arial"/>
+          <w:color w:val="333333"/>
+          <w:sz w:val="20"/>
+          <w:szCs w:val="20"/>
+        </w:rPr>
+        <w:t>Sie</w:t>
+      </w:r>
+      <w:r>
+        <w:rPr>
+          <w:rFonts w:ascii="Arial" w:hAnsi="Arial" w:cs="Arial"/>
+          <w:color w:val="333333"/>
+          <w:sz w:val="20"/>
+          <w:szCs w:val="20"/>
+        </w:rPr>
+        <w:t xml:space="preserve"> muss den falsch geschriebenen ausweichen und die richtigen einsammeln. Je mehr richtige Wörter </w:t>
+      </w:r>
+      <w:r>
+        <w:rPr>
+          <w:rFonts w:ascii="Arial" w:hAnsi="Arial" w:cs="Arial"/>
+          <w:color w:val="333333"/>
+          <w:sz w:val="20"/>
+          <w:szCs w:val="20"/>
+        </w:rPr>
+        <w:t>sie</w:t>
+      </w:r>
+      <w:r>
+        <w:rPr>
+          <w:rFonts w:ascii="Arial" w:hAnsi="Arial" w:cs="Arial"/>
+          <w:color w:val="333333"/>
+          <w:sz w:val="20"/>
+          <w:szCs w:val="20"/>
+        </w:rPr>
+        <w:t xml:space="preserve"> einsammelt, desto schneller wird </w:t>
+      </w:r>
+      <w:r>
+        <w:rPr>
+          <w:rFonts w:ascii="Arial" w:hAnsi="Arial" w:cs="Arial"/>
+          <w:color w:val="333333"/>
+          <w:sz w:val="20"/>
+          <w:szCs w:val="20"/>
+        </w:rPr>
+        <w:t>sie</w:t>
+      </w:r>
+      <w:r>
+        <w:rPr>
+          <w:rFonts w:ascii="Arial" w:hAnsi="Arial" w:cs="Arial"/>
+          <w:color w:val="333333"/>
+          <w:sz w:val="20"/>
+          <w:szCs w:val="20"/>
+        </w:rPr>
+        <w:t xml:space="preserve">. </w:t>
+      </w:r>
+      <w:r>
+        <w:rPr>
+          <w:rFonts w:ascii="Arial" w:hAnsi="Arial" w:cs="Arial"/>
+          <w:color w:val="333333"/>
+          <w:sz w:val="20"/>
+          <w:szCs w:val="20"/>
+        </w:rPr>
+        <w:t>Werden immer</w:t>
+      </w:r>
+      <w:r>
+        <w:rPr>
+          <w:rFonts w:ascii="Arial" w:hAnsi="Arial" w:cs="Arial"/>
+          <w:color w:val="333333"/>
+          <w:sz w:val="20"/>
+          <w:szCs w:val="20"/>
+        </w:rPr>
+        <w:t xml:space="preserve"> mehr falsche Wörter ein</w:t>
+      </w:r>
+      <w:r>
+        <w:rPr>
+          <w:rFonts w:ascii="Arial" w:hAnsi="Arial" w:cs="Arial"/>
+          <w:color w:val="333333"/>
+          <w:sz w:val="20"/>
+          <w:szCs w:val="20"/>
+        </w:rPr>
+        <w:t>gesammelt</w:t>
+      </w:r>
+      <w:r>
+        <w:rPr>
+          <w:rFonts w:ascii="Arial" w:hAnsi="Arial" w:cs="Arial"/>
+          <w:color w:val="333333"/>
+          <w:sz w:val="20"/>
+          <w:szCs w:val="20"/>
+        </w:rPr>
+        <w:t xml:space="preserve">, </w:t>
       </w:r>
       <w:r>
         <w:rPr>
@@ -541,18 +950,141 @@
           <w:szCs w:val="20"/>
         </w:rPr>
         <w:t>so liegt die Annahme nah</w:t>
+      </w:r>
+      <w:r>
+        <w:rPr>
+          <w:rFonts w:ascii="Arial" w:hAnsi="Arial" w:cs="Arial"/>
+          <w:color w:val="333333"/>
+          <w:sz w:val="20"/>
+          <w:szCs w:val="20"/>
+        </w:rPr>
+        <w:t xml:space="preserve">, dass die Anforderungen noch zu hoch sind. Deshalb wird dann die Geschwindigkeit des Fisches gedrosselt. </w:t>
+      </w:r>
+      <w:r>
+        <w:rPr>
+          <w:rFonts w:ascii="Arial" w:hAnsi="Arial" w:cs="Arial"/>
+          <w:color w:val="333333"/>
+          <w:sz w:val="20"/>
+          <w:szCs w:val="20"/>
+        </w:rPr>
+        <w:t xml:space="preserve">Auch </w:t>
+      </w:r>
+      <w:r>
+        <w:rPr>
+          <w:rFonts w:ascii="Arial" w:hAnsi="Arial" w:cs="Arial"/>
+          <w:color w:val="333333"/>
+          <w:sz w:val="20"/>
+          <w:szCs w:val="20"/>
+        </w:rPr>
+        <w:t>dieses</w:t>
+      </w:r>
+      <w:r>
+        <w:rPr>
+          <w:rFonts w:ascii="Arial" w:hAnsi="Arial" w:cs="Arial"/>
+          <w:color w:val="333333"/>
+          <w:sz w:val="20"/>
+          <w:szCs w:val="20"/>
+        </w:rPr>
+        <w:t xml:space="preserve"> Level ist geschafft, sobald man jede Vokabel mindestens einmal in der richtigen Schreibweise eingesammelt hat. </w:t>
+      </w:r>
+      <w:r>
+        <w:rPr>
+          <w:rFonts w:ascii="Arial" w:hAnsi="Arial" w:cs="Arial"/>
+          <w:color w:val="333333"/>
+          <w:sz w:val="20"/>
+          <w:szCs w:val="20"/>
+        </w:rPr>
+        <w:t>D</w:t>
+      </w:r>
+      <w:r>
+        <w:rPr>
+          <w:rFonts w:ascii="Arial" w:hAnsi="Arial" w:cs="Arial"/>
+          <w:color w:val="333333"/>
+          <w:sz w:val="20"/>
+          <w:szCs w:val="20"/>
+        </w:rPr>
+        <w:t xml:space="preserve">afür wird </w:t>
+      </w:r>
+      <w:r>
+        <w:rPr>
+          <w:rFonts w:ascii="Arial" w:hAnsi="Arial" w:cs="Arial"/>
+          <w:color w:val="333333"/>
+          <w:sz w:val="20"/>
+          <w:szCs w:val="20"/>
+        </w:rPr>
+        <w:t xml:space="preserve">ebenfalls </w:t>
+      </w:r>
+      <w:r>
+        <w:rPr>
+          <w:rFonts w:ascii="Arial" w:hAnsi="Arial" w:cs="Arial"/>
+          <w:color w:val="333333"/>
+          <w:sz w:val="20"/>
+          <w:szCs w:val="20"/>
+        </w:rPr>
+        <w:t xml:space="preserve">eine </w:t>
+      </w:r>
+      <w:proofErr w:type="spellStart"/>
+      <w:r>
+        <w:rPr>
+          <w:rFonts w:ascii="Arial" w:hAnsi="Arial" w:cs="Arial"/>
+          <w:color w:val="333333"/>
+          <w:sz w:val="20"/>
+          <w:szCs w:val="20"/>
+        </w:rPr>
+        <w:t>Progressleiste</w:t>
+      </w:r>
+      <w:proofErr w:type="spellEnd"/>
+      <w:r>
+        <w:rPr>
+          <w:rFonts w:ascii="Arial" w:hAnsi="Arial" w:cs="Arial"/>
+          <w:color w:val="333333"/>
+          <w:sz w:val="20"/>
+          <w:szCs w:val="20"/>
+        </w:rPr>
+        <w:t xml:space="preserve"> auf dem Bildschirm zu sehen sein mit zwei Zwischenständen bei 33% und 66%</w:t>
+      </w:r>
+      <w:r>
+        <w:rPr>
+          <w:rFonts w:ascii="Arial" w:hAnsi="Arial" w:cs="Arial"/>
+          <w:color w:val="333333"/>
+          <w:sz w:val="20"/>
+          <w:szCs w:val="20"/>
+        </w:rPr>
+        <w:t>, damit die Level nicht zu lange für den Spieler oder die Spielerin wirken</w:t>
+      </w:r>
+      <w:r>
+        <w:rPr>
+          <w:rFonts w:ascii="Arial" w:hAnsi="Arial" w:cs="Arial"/>
+          <w:color w:val="333333"/>
+          <w:sz w:val="20"/>
+          <w:szCs w:val="20"/>
+        </w:rPr>
+        <w:t xml:space="preserve">. </w:t>
+      </w:r>
+    </w:p>
+    <w:p>
+      <w:pPr>
+        <w:tabs>
+          <w:tab w:val="left" w:pos="6760"/>
+        </w:tabs>
+        <w:rPr>
+          <w:rFonts w:ascii="Arial" w:hAnsi="Arial" w:cs="Arial"/>
+          <w:color w:val="333333"/>
+          <w:sz w:val="20"/>
+          <w:szCs w:val="20"/>
+        </w:rPr>
+      </w:pPr>
+      <w:r>
+        <w:rPr>
+          <w:rFonts w:ascii="Arial" w:hAnsi="Arial" w:cs="Arial"/>
+          <w:color w:val="333333"/>
+          <w:sz w:val="20"/>
+          <w:szCs w:val="20"/>
+        </w:rPr>
+        <w:t>Unser Lernspiel kann im Nachhinein noch sehr leicht durch beliebig viele Wortschätz und Vokabeln in Form von neuen zusätzlichen Leveln erweitert werden. Wir haben bewusst sowohl einen männlichen als auch einen weiblichen Hauptcharakter verwendet, um Jungen und Mädchen gleichermaßen zum Spielen zu animieren.</w:t>
       </w:r>
       <w:bookmarkStart w:id="0" w:name="_GoBack"/>
       <w:bookmarkEnd w:id="0"/>
-      <w:r>
-        <w:rPr>
-          <w:rFonts w:ascii="Arial" w:hAnsi="Arial" w:cs="Arial"/>
-          <w:color w:val="333333"/>
-          <w:sz w:val="20"/>
-          <w:szCs w:val="20"/>
-        </w:rPr>
-        <w:t xml:space="preserve">, dass die Anforderungen noch zu hoch sind. Deshalb wird dann die Geschwindigkeit des Fisches gedrosselt. </w:t>
-      </w:r>
     </w:p>
     <w:sectPr>
       <w:pgSz w:w="11906" w:h="16838"/>

</xml_diff>